<commit_message>
Finished AT1 of Critical thinking & submitted Done some work on AT2
</commit_message>
<xml_diff>
--- a/Apply advanced critical thinking to work processes/BSBCRT404 AT01 by Richard Pountney.docx
+++ b/Apply advanced critical thinking to work processes/BSBCRT404 AT01 by Richard Pountney.docx
@@ -74,6 +74,12 @@
           <w:numId w:val="4"/>
         </w:numPr>
       </w:pPr>
+      <w:r>
+        <w:t>Critical Thinking is a clear, reflective</w:t>
+      </w:r>
+      <w:r>
+        <w:t xml:space="preserve">, &amp; reasonable thinking process that helps with deciding what to believe or do. </w:t>
+      </w:r>
     </w:p>
     <w:p>
       <w:pPr>
@@ -119,9 +125,45 @@
         <w:pStyle w:val="MyStyle"/>
         <w:numPr>
           <w:ilvl w:val="1"/>
-          <w:numId w:val="4"/>
-        </w:numPr>
-      </w:pPr>
+          <w:numId w:val="7"/>
+        </w:numPr>
+      </w:pPr>
+      <w:r>
+        <w:t>Memorizing</w:t>
+      </w:r>
+    </w:p>
+    <w:p>
+      <w:pPr>
+        <w:pStyle w:val="MyStyle"/>
+        <w:numPr>
+          <w:ilvl w:val="1"/>
+          <w:numId w:val="7"/>
+        </w:numPr>
+      </w:pPr>
+      <w:r>
+        <w:t>Group thinking</w:t>
+      </w:r>
+    </w:p>
+    <w:p>
+      <w:pPr>
+        <w:pStyle w:val="MyStyle"/>
+        <w:numPr>
+          <w:ilvl w:val="1"/>
+          <w:numId w:val="7"/>
+        </w:numPr>
+      </w:pPr>
+      <w:r>
+        <w:t xml:space="preserve">Not </w:t>
+      </w:r>
+      <w:r>
+        <w:t xml:space="preserve">a </w:t>
+      </w:r>
+      <w:r>
+        <w:t>blind acceptance</w:t>
+      </w:r>
+      <w:r>
+        <w:t xml:space="preserve"> to information.</w:t>
+      </w:r>
     </w:p>
     <w:p>
       <w:pPr>
@@ -157,6 +199,18 @@
           <w:numId w:val="4"/>
         </w:numPr>
       </w:pPr>
+      <w:r>
+        <w:t xml:space="preserve">It means being decisive about something. In </w:t>
+      </w:r>
+      <w:r>
+        <w:t>other words,</w:t>
+      </w:r>
+      <w:r>
+        <w:t xml:space="preserve"> it means not being </w:t>
+      </w:r>
+      <w:r>
+        <w:t>able to decide on something.</w:t>
+      </w:r>
     </w:p>
     <w:p>
       <w:pPr>
@@ -215,9 +269,51 @@
         <w:pStyle w:val="MyStyle"/>
         <w:numPr>
           <w:ilvl w:val="1"/>
-          <w:numId w:val="4"/>
-        </w:numPr>
-      </w:pPr>
+          <w:numId w:val="8"/>
+        </w:numPr>
+      </w:pPr>
+      <w:r>
+        <w:t>Being able to challenge reasoning</w:t>
+      </w:r>
+      <w:r>
+        <w:t>.</w:t>
+      </w:r>
+    </w:p>
+    <w:p>
+      <w:pPr>
+        <w:pStyle w:val="MyStyle"/>
+        <w:numPr>
+          <w:ilvl w:val="1"/>
+          <w:numId w:val="8"/>
+        </w:numPr>
+      </w:pPr>
+      <w:r>
+        <w:t>Being able to uncover biases about something.</w:t>
+      </w:r>
+    </w:p>
+    <w:p>
+      <w:pPr>
+        <w:pStyle w:val="MyStyle"/>
+        <w:numPr>
+          <w:ilvl w:val="1"/>
+          <w:numId w:val="8"/>
+        </w:numPr>
+      </w:pPr>
+      <w:r>
+        <w:t xml:space="preserve">Being able </w:t>
+      </w:r>
+      <w:r>
+        <w:t xml:space="preserve">to </w:t>
+      </w:r>
+      <w:r>
+        <w:t xml:space="preserve">be </w:t>
+      </w:r>
+      <w:r>
+        <w:t>sceptical</w:t>
+      </w:r>
+      <w:r>
+        <w:t xml:space="preserve"> about something.</w:t>
+      </w:r>
     </w:p>
     <w:p>
       <w:pPr>
@@ -266,6 +362,9 @@
           <w:numId w:val="4"/>
         </w:numPr>
       </w:pPr>
+      <w:r>
+        <w:t>You need to be able to observe, analyse, interpret, reflect, evaluate, infer, &amp; explain an issue.</w:t>
+      </w:r>
     </w:p>
     <w:p>
       <w:pPr>
@@ -314,6 +413,24 @@
           <w:numId w:val="4"/>
         </w:numPr>
       </w:pPr>
+      <w:r>
+        <w:t>The organisation</w:t>
+      </w:r>
+      <w:r>
+        <w:t xml:space="preserve"> would be able to communicate effectively with the employees &amp; employer.</w:t>
+      </w:r>
+    </w:p>
+    <w:p>
+      <w:pPr>
+        <w:pStyle w:val="MyStyle"/>
+        <w:numPr>
+          <w:ilvl w:val="1"/>
+          <w:numId w:val="4"/>
+        </w:numPr>
+      </w:pPr>
+      <w:r>
+        <w:t>The organisation would also be able to develop unique perspectives on situations &amp; challenges at the workplace.</w:t>
+      </w:r>
     </w:p>
     <w:p>
       <w:pPr>
@@ -349,6 +466,9 @@
           <w:numId w:val="4"/>
         </w:numPr>
       </w:pPr>
+      <w:r>
+        <w:t>Teenagers AND media NOT television</w:t>
+      </w:r>
     </w:p>
     <w:p>
       <w:pPr>
@@ -384,6 +504,9 @@
           <w:numId w:val="4"/>
         </w:numPr>
       </w:pPr>
+      <w:r>
+        <w:t>Children OR young people AND technology</w:t>
+      </w:r>
     </w:p>
     <w:p>
       <w:pPr>
@@ -431,122 +554,118 @@
     </w:p>
     <w:p>
       <w:pPr>
-        <w:pStyle w:val="ListParagraph"/>
+        <w:pStyle w:val="MyStyle"/>
         <w:numPr>
           <w:ilvl w:val="0"/>
           <w:numId w:val="5"/>
         </w:numPr>
-        <w:spacing w:after="0"/>
-        <w:rPr>
-          <w:rFonts w:ascii="Calibri" w:eastAsia="Calibri" w:hAnsi="Calibri" w:cs="Calibri"/>
-          <w:color w:val="0000FF"/>
-        </w:rPr>
-      </w:pPr>
-      <w:r>
-        <w:rPr>
-          <w:rFonts w:ascii="Calibri" w:eastAsia="Calibri" w:hAnsi="Calibri" w:cs="Calibri"/>
-        </w:rPr>
+      </w:pPr>
+      <w:r>
         <w:t xml:space="preserve">Analysis: </w:t>
       </w:r>
-    </w:p>
-    <w:p>
-      <w:pPr>
-        <w:pStyle w:val="ListParagraph"/>
+      <w:r>
+        <w:t xml:space="preserve">It is the ability to carefully examine something. People with this skill can examine information, understand </w:t>
+      </w:r>
+      <w:r>
+        <w:t xml:space="preserve">its meaning </w:t>
+      </w:r>
+      <w:r>
+        <w:t xml:space="preserve">&amp; </w:t>
+      </w:r>
+      <w:r>
+        <w:t>be able to properly explain the information to others.</w:t>
+      </w:r>
+    </w:p>
+    <w:p>
+      <w:pPr>
+        <w:pStyle w:val="MyStyle"/>
         <w:numPr>
           <w:ilvl w:val="0"/>
           <w:numId w:val="5"/>
         </w:numPr>
-        <w:spacing w:after="0"/>
-        <w:rPr>
-          <w:rFonts w:ascii="Calibri" w:eastAsia="Calibri" w:hAnsi="Calibri" w:cs="Calibri"/>
-          <w:color w:val="0000FF"/>
-        </w:rPr>
-      </w:pPr>
-      <w:r>
-        <w:rPr>
-          <w:rFonts w:ascii="Calibri" w:eastAsia="Calibri" w:hAnsi="Calibri" w:cs="Calibri"/>
-        </w:rPr>
-        <w:t xml:space="preserve">Communication: </w:t>
-      </w:r>
-    </w:p>
-    <w:p>
-      <w:pPr>
-        <w:pStyle w:val="ListParagraph"/>
+      </w:pPr>
+      <w:r>
+        <w:t>Communication:</w:t>
+      </w:r>
+      <w:r>
+        <w:t xml:space="preserve"> It is the ability </w:t>
+      </w:r>
+      <w:r>
+        <w:t xml:space="preserve">to be able to communicate with others to share your ideas &amp; listen to their ideas effectively. </w:t>
+      </w:r>
+      <w:r>
+        <w:t>Effective communication is important when trying to find solutions to a problem in a group.</w:t>
+      </w:r>
+    </w:p>
+    <w:p>
+      <w:pPr>
+        <w:pStyle w:val="MyStyle"/>
         <w:numPr>
           <w:ilvl w:val="0"/>
           <w:numId w:val="5"/>
         </w:numPr>
-        <w:spacing w:after="0"/>
-        <w:rPr>
-          <w:rFonts w:ascii="Calibri" w:eastAsia="Calibri" w:hAnsi="Calibri" w:cs="Calibri"/>
-          <w:color w:val="0000FF"/>
-        </w:rPr>
-      </w:pPr>
-      <w:r>
-        <w:rPr>
-          <w:rFonts w:ascii="Calibri" w:eastAsia="Calibri" w:hAnsi="Calibri" w:cs="Calibri"/>
-        </w:rPr>
+      </w:pPr>
+      <w:r>
         <w:t xml:space="preserve">Open-Mindedness: </w:t>
       </w:r>
-    </w:p>
-    <w:p>
-      <w:pPr>
-        <w:pStyle w:val="ListParagraph"/>
+      <w:r>
+        <w:t>It is the ability to put aside any assumptions &amp;or judgments &amp; merely analyse information that you receive. Being open-minded is to evaluate ideas without bias.</w:t>
+      </w:r>
+    </w:p>
+    <w:p>
+      <w:pPr>
+        <w:pStyle w:val="MyStyle"/>
         <w:numPr>
           <w:ilvl w:val="0"/>
           <w:numId w:val="5"/>
         </w:numPr>
-        <w:spacing w:after="0"/>
-        <w:rPr>
-          <w:rFonts w:ascii="Calibri" w:eastAsia="Calibri" w:hAnsi="Calibri" w:cs="Calibri"/>
-          <w:color w:val="0000FF"/>
-        </w:rPr>
-      </w:pPr>
-      <w:r>
-        <w:rPr>
-          <w:rFonts w:ascii="Calibri" w:eastAsia="Calibri" w:hAnsi="Calibri" w:cs="Calibri"/>
-        </w:rPr>
+      </w:pPr>
+      <w:r>
         <w:t xml:space="preserve">Problem Solving: </w:t>
       </w:r>
-    </w:p>
-    <w:p>
-      <w:pPr>
-        <w:pStyle w:val="ListParagraph"/>
+      <w:r>
+        <w:t xml:space="preserve">It is the ability to </w:t>
+      </w:r>
+      <w:r>
+        <w:t>solve problems by analysing a problem, generating &amp; implement a solution, &amp; assess the success of the plan. You also need to be able to come up with practical solutions.</w:t>
+      </w:r>
+    </w:p>
+    <w:p>
+      <w:pPr>
+        <w:pStyle w:val="MyStyle"/>
         <w:numPr>
           <w:ilvl w:val="0"/>
           <w:numId w:val="5"/>
         </w:numPr>
-        <w:spacing w:after="0"/>
-        <w:rPr>
-          <w:rFonts w:ascii="Calibri" w:eastAsia="Calibri" w:hAnsi="Calibri" w:cs="Calibri"/>
-          <w:color w:val="0000FF"/>
-        </w:rPr>
-      </w:pPr>
-      <w:r>
-        <w:rPr>
-          <w:rFonts w:ascii="Calibri" w:eastAsia="Calibri" w:hAnsi="Calibri" w:cs="Calibri"/>
-        </w:rPr>
+      </w:pPr>
+      <w:r>
+        <w:lastRenderedPageBreak/>
         <w:t xml:space="preserve">Creativity: </w:t>
       </w:r>
-    </w:p>
-    <w:p>
-      <w:pPr>
-        <w:pStyle w:val="ListParagraph"/>
+      <w:r>
+        <w:t xml:space="preserve">It is the ability to </w:t>
+      </w:r>
+      <w:r>
+        <w:t>be able to come up with a solution that no one else has thought about. This involves a creative look that can take a different approach from other approaches.</w:t>
+      </w:r>
+    </w:p>
+    <w:p>
+      <w:pPr>
+        <w:pStyle w:val="MyStyle"/>
         <w:numPr>
           <w:ilvl w:val="0"/>
           <w:numId w:val="5"/>
         </w:numPr>
-        <w:rPr>
-          <w:rFonts w:ascii="Calibri" w:eastAsia="Calibri" w:hAnsi="Calibri" w:cs="Calibri"/>
-          <w:color w:val="0000FF"/>
-        </w:rPr>
-      </w:pPr>
-      <w:r>
-        <w:rPr>
-          <w:rFonts w:ascii="Calibri" w:eastAsia="Calibri" w:hAnsi="Calibri" w:cs="Calibri"/>
-        </w:rPr>
+      </w:pPr>
+      <w:r>
         <w:t xml:space="preserve">Self-Reflection: </w:t>
       </w:r>
+      <w:r>
+        <w:t>It is the ability to be able to ref</w:t>
+      </w:r>
+      <w:r>
+        <w:t>lect on oneself &amp; strengthen emotional intelligence, act with integrity, &amp; to be more confident with yourself.</w:t>
+      </w:r>
     </w:p>
     <w:p>
       <w:pPr>
@@ -582,6 +701,12 @@
           <w:numId w:val="4"/>
         </w:numPr>
       </w:pPr>
+      <w:r>
+        <w:t xml:space="preserve">Self-reflection increases critical thinking by </w:t>
+      </w:r>
+      <w:r>
+        <w:t>allowing you to reflect on what you have learned. It also allows you to look at a familiar thing in a new way.</w:t>
+      </w:r>
     </w:p>
     <w:p>
       <w:pPr>
@@ -617,6 +742,9 @@
           <w:numId w:val="4"/>
         </w:numPr>
       </w:pPr>
+      <w:r>
+        <w:t>Critical thinking can expand the perspective of a group or organisation &amp; can help with expanding the possibility of growth from the group or organisation.</w:t>
+      </w:r>
     </w:p>
     <w:p>
       <w:pPr>
@@ -670,6 +798,12 @@
           <w:numId w:val="4"/>
         </w:numPr>
       </w:pPr>
+      <w:r>
+        <w:t>Being open-minded as a critical thinker means being open to new ideas &amp; perspectives to a problem or solution</w:t>
+      </w:r>
+      <w:r>
+        <w:t>. It also may mean being able not to have a bias toward a topic.</w:t>
+      </w:r>
     </w:p>
     <w:p>
       <w:pPr>
@@ -731,6 +865,9 @@
           <w:numId w:val="4"/>
         </w:numPr>
       </w:pPr>
+      <w:r>
+        <w:t>It is important to ask lots of questions because that allows for more information to be found &amp;or given. In other words, it is a way to get more information about a topic.</w:t>
+      </w:r>
     </w:p>
     <w:p>
       <w:pPr>
@@ -805,6 +942,33 @@
           <w:numId w:val="4"/>
         </w:numPr>
       </w:pPr>
+      <w:r>
+        <w:t>A critical thinker makes the best decisions most often. Examples of this are:</w:t>
+      </w:r>
+    </w:p>
+    <w:p>
+      <w:pPr>
+        <w:pStyle w:val="MyStyle"/>
+        <w:numPr>
+          <w:ilvl w:val="2"/>
+          <w:numId w:val="4"/>
+        </w:numPr>
+      </w:pPr>
+      <w:r>
+        <w:t>Communicating information with the cohort.</w:t>
+      </w:r>
+    </w:p>
+    <w:p>
+      <w:pPr>
+        <w:pStyle w:val="MyStyle"/>
+        <w:numPr>
+          <w:ilvl w:val="2"/>
+          <w:numId w:val="4"/>
+        </w:numPr>
+      </w:pPr>
+      <w:r>
+        <w:t>Choices about how to complete a task.</w:t>
+      </w:r>
     </w:p>
     <w:p>
       <w:pPr>
@@ -859,6 +1023,9 @@
           <w:numId w:val="4"/>
         </w:numPr>
       </w:pPr>
+      <w:r>
+        <w:t>It is important to evaluate any information you encounter because it allows for you to have more knowledge &amp; for you to be able to check if the information is true or not.</w:t>
+      </w:r>
     </w:p>
     <w:sectPr>
       <w:pgSz w:w="12240" w:h="15840"/>
@@ -959,6 +1126,95 @@
     </w:lvl>
   </w:abstractNum>
   <w:abstractNum w:abstractNumId="1" w15:restartNumberingAfterBreak="0">
+    <w:nsid w:val="1D3538E1"/>
+    <w:multiLevelType w:val="hybridMultilevel"/>
+    <w:tmpl w:val="82C67464"/>
+    <w:lvl w:ilvl="0" w:tplc="FFFFFFFF">
+      <w:start w:val="1"/>
+      <w:numFmt w:val="decimal"/>
+      <w:lvlText w:val="%1."/>
+      <w:lvlJc w:val="left"/>
+      <w:pPr>
+        <w:ind w:left="720" w:hanging="360"/>
+      </w:pPr>
+      <w:rPr>
+        <w:rFonts w:hint="default"/>
+      </w:rPr>
+    </w:lvl>
+    <w:lvl w:ilvl="1" w:tplc="0C090011">
+      <w:start w:val="1"/>
+      <w:numFmt w:val="decimal"/>
+      <w:lvlText w:val="%2)"/>
+      <w:lvlJc w:val="left"/>
+      <w:pPr>
+        <w:ind w:left="1440" w:hanging="360"/>
+      </w:pPr>
+    </w:lvl>
+    <w:lvl w:ilvl="2" w:tplc="FFFFFFFF" w:tentative="1">
+      <w:start w:val="1"/>
+      <w:numFmt w:val="lowerRoman"/>
+      <w:lvlText w:val="%3."/>
+      <w:lvlJc w:val="right"/>
+      <w:pPr>
+        <w:ind w:left="2160" w:hanging="180"/>
+      </w:pPr>
+    </w:lvl>
+    <w:lvl w:ilvl="3" w:tplc="FFFFFFFF" w:tentative="1">
+      <w:start w:val="1"/>
+      <w:numFmt w:val="decimal"/>
+      <w:lvlText w:val="%4."/>
+      <w:lvlJc w:val="left"/>
+      <w:pPr>
+        <w:ind w:left="2880" w:hanging="360"/>
+      </w:pPr>
+    </w:lvl>
+    <w:lvl w:ilvl="4" w:tplc="FFFFFFFF" w:tentative="1">
+      <w:start w:val="1"/>
+      <w:numFmt w:val="lowerLetter"/>
+      <w:lvlText w:val="%5."/>
+      <w:lvlJc w:val="left"/>
+      <w:pPr>
+        <w:ind w:left="3600" w:hanging="360"/>
+      </w:pPr>
+    </w:lvl>
+    <w:lvl w:ilvl="5" w:tplc="FFFFFFFF" w:tentative="1">
+      <w:start w:val="1"/>
+      <w:numFmt w:val="lowerRoman"/>
+      <w:lvlText w:val="%6."/>
+      <w:lvlJc w:val="right"/>
+      <w:pPr>
+        <w:ind w:left="4320" w:hanging="180"/>
+      </w:pPr>
+    </w:lvl>
+    <w:lvl w:ilvl="6" w:tplc="FFFFFFFF" w:tentative="1">
+      <w:start w:val="1"/>
+      <w:numFmt w:val="decimal"/>
+      <w:lvlText w:val="%7."/>
+      <w:lvlJc w:val="left"/>
+      <w:pPr>
+        <w:ind w:left="5040" w:hanging="360"/>
+      </w:pPr>
+    </w:lvl>
+    <w:lvl w:ilvl="7" w:tplc="FFFFFFFF" w:tentative="1">
+      <w:start w:val="1"/>
+      <w:numFmt w:val="lowerLetter"/>
+      <w:lvlText w:val="%8."/>
+      <w:lvlJc w:val="left"/>
+      <w:pPr>
+        <w:ind w:left="5760" w:hanging="360"/>
+      </w:pPr>
+    </w:lvl>
+    <w:lvl w:ilvl="8" w:tplc="FFFFFFFF" w:tentative="1">
+      <w:start w:val="1"/>
+      <w:numFmt w:val="lowerRoman"/>
+      <w:lvlText w:val="%9."/>
+      <w:lvlJc w:val="right"/>
+      <w:pPr>
+        <w:ind w:left="6480" w:hanging="180"/>
+      </w:pPr>
+    </w:lvl>
+  </w:abstractNum>
+  <w:abstractNum w:abstractNumId="2" w15:restartNumberingAfterBreak="0">
     <w:nsid w:val="2E3B51BF"/>
     <w:multiLevelType w:val="multilevel"/>
     <w:tmpl w:val="C8B8E87C"/>
@@ -1044,7 +1300,96 @@
       </w:pPr>
     </w:lvl>
   </w:abstractNum>
-  <w:abstractNum w:abstractNumId="2" w15:restartNumberingAfterBreak="0">
+  <w:abstractNum w:abstractNumId="3" w15:restartNumberingAfterBreak="0">
+    <w:nsid w:val="3FB659DD"/>
+    <w:multiLevelType w:val="hybridMultilevel"/>
+    <w:tmpl w:val="78F4AF04"/>
+    <w:lvl w:ilvl="0" w:tplc="FFFFFFFF">
+      <w:start w:val="1"/>
+      <w:numFmt w:val="decimal"/>
+      <w:lvlText w:val="%1."/>
+      <w:lvlJc w:val="left"/>
+      <w:pPr>
+        <w:ind w:left="720" w:hanging="360"/>
+      </w:pPr>
+      <w:rPr>
+        <w:rFonts w:hint="default"/>
+      </w:rPr>
+    </w:lvl>
+    <w:lvl w:ilvl="1" w:tplc="0C090011">
+      <w:start w:val="1"/>
+      <w:numFmt w:val="decimal"/>
+      <w:lvlText w:val="%2)"/>
+      <w:lvlJc w:val="left"/>
+      <w:pPr>
+        <w:ind w:left="1440" w:hanging="360"/>
+      </w:pPr>
+    </w:lvl>
+    <w:lvl w:ilvl="2" w:tplc="FFFFFFFF" w:tentative="1">
+      <w:start w:val="1"/>
+      <w:numFmt w:val="lowerRoman"/>
+      <w:lvlText w:val="%3."/>
+      <w:lvlJc w:val="right"/>
+      <w:pPr>
+        <w:ind w:left="2160" w:hanging="180"/>
+      </w:pPr>
+    </w:lvl>
+    <w:lvl w:ilvl="3" w:tplc="FFFFFFFF" w:tentative="1">
+      <w:start w:val="1"/>
+      <w:numFmt w:val="decimal"/>
+      <w:lvlText w:val="%4."/>
+      <w:lvlJc w:val="left"/>
+      <w:pPr>
+        <w:ind w:left="2880" w:hanging="360"/>
+      </w:pPr>
+    </w:lvl>
+    <w:lvl w:ilvl="4" w:tplc="FFFFFFFF" w:tentative="1">
+      <w:start w:val="1"/>
+      <w:numFmt w:val="lowerLetter"/>
+      <w:lvlText w:val="%5."/>
+      <w:lvlJc w:val="left"/>
+      <w:pPr>
+        <w:ind w:left="3600" w:hanging="360"/>
+      </w:pPr>
+    </w:lvl>
+    <w:lvl w:ilvl="5" w:tplc="FFFFFFFF" w:tentative="1">
+      <w:start w:val="1"/>
+      <w:numFmt w:val="lowerRoman"/>
+      <w:lvlText w:val="%6."/>
+      <w:lvlJc w:val="right"/>
+      <w:pPr>
+        <w:ind w:left="4320" w:hanging="180"/>
+      </w:pPr>
+    </w:lvl>
+    <w:lvl w:ilvl="6" w:tplc="FFFFFFFF" w:tentative="1">
+      <w:start w:val="1"/>
+      <w:numFmt w:val="decimal"/>
+      <w:lvlText w:val="%7."/>
+      <w:lvlJc w:val="left"/>
+      <w:pPr>
+        <w:ind w:left="5040" w:hanging="360"/>
+      </w:pPr>
+    </w:lvl>
+    <w:lvl w:ilvl="7" w:tplc="FFFFFFFF" w:tentative="1">
+      <w:start w:val="1"/>
+      <w:numFmt w:val="lowerLetter"/>
+      <w:lvlText w:val="%8."/>
+      <w:lvlJc w:val="left"/>
+      <w:pPr>
+        <w:ind w:left="5760" w:hanging="360"/>
+      </w:pPr>
+    </w:lvl>
+    <w:lvl w:ilvl="8" w:tplc="FFFFFFFF" w:tentative="1">
+      <w:start w:val="1"/>
+      <w:numFmt w:val="lowerRoman"/>
+      <w:lvlText w:val="%9."/>
+      <w:lvlJc w:val="right"/>
+      <w:pPr>
+        <w:ind w:left="6480" w:hanging="180"/>
+      </w:pPr>
+    </w:lvl>
+  </w:abstractNum>
+  <w:abstractNum w:abstractNumId="4" w15:restartNumberingAfterBreak="0">
     <w:nsid w:val="4EA55819"/>
     <w:multiLevelType w:val="hybridMultilevel"/>
     <w:tmpl w:val="E074406E"/>
@@ -1157,7 +1502,7 @@
       </w:rPr>
     </w:lvl>
   </w:abstractNum>
-  <w:abstractNum w:abstractNumId="3" w15:restartNumberingAfterBreak="0">
+  <w:abstractNum w:abstractNumId="5" w15:restartNumberingAfterBreak="0">
     <w:nsid w:val="56C5182B"/>
     <w:multiLevelType w:val="hybridMultilevel"/>
     <w:tmpl w:val="BCF0BB82"/>
@@ -1246,7 +1591,7 @@
       </w:pPr>
     </w:lvl>
   </w:abstractNum>
-  <w:abstractNum w:abstractNumId="4" w15:restartNumberingAfterBreak="0">
+  <w:abstractNum w:abstractNumId="6" w15:restartNumberingAfterBreak="0">
     <w:nsid w:val="6E626D5E"/>
     <w:multiLevelType w:val="hybridMultilevel"/>
     <w:tmpl w:val="6C322956"/>
@@ -1271,7 +1616,7 @@
         <w:ind w:left="1440" w:hanging="360"/>
       </w:pPr>
     </w:lvl>
-    <w:lvl w:ilvl="2" w:tplc="0C09001B" w:tentative="1">
+    <w:lvl w:ilvl="2" w:tplc="0C09001B">
       <w:start w:val="1"/>
       <w:numFmt w:val="lowerRoman"/>
       <w:lvlText w:val="%3."/>
@@ -1335,10 +1680,10 @@
       </w:pPr>
     </w:lvl>
   </w:abstractNum>
-  <w:abstractNum w:abstractNumId="5" w15:restartNumberingAfterBreak="0">
+  <w:abstractNum w:abstractNumId="7" w15:restartNumberingAfterBreak="0">
     <w:nsid w:val="7B0553D0"/>
     <w:multiLevelType w:val="hybridMultilevel"/>
-    <w:tmpl w:val="3C0E6F14"/>
+    <w:tmpl w:val="9FD4393A"/>
     <w:lvl w:ilvl="0" w:tplc="0C090001">
       <w:start w:val="1"/>
       <w:numFmt w:val="bullet"/>
@@ -1449,22 +1794,28 @@
     </w:lvl>
   </w:abstractNum>
   <w:num w:numId="1" w16cid:durableId="1497303861">
-    <w:abstractNumId w:val="1"/>
+    <w:abstractNumId w:val="2"/>
   </w:num>
   <w:num w:numId="2" w16cid:durableId="369190603">
-    <w:abstractNumId w:val="2"/>
+    <w:abstractNumId w:val="4"/>
   </w:num>
   <w:num w:numId="3" w16cid:durableId="142433322">
     <w:abstractNumId w:val="0"/>
   </w:num>
   <w:num w:numId="4" w16cid:durableId="575285991">
-    <w:abstractNumId w:val="4"/>
+    <w:abstractNumId w:val="6"/>
   </w:num>
   <w:num w:numId="5" w16cid:durableId="1761632452">
+    <w:abstractNumId w:val="7"/>
+  </w:num>
+  <w:num w:numId="6" w16cid:durableId="1338997810">
     <w:abstractNumId w:val="5"/>
   </w:num>
-  <w:num w:numId="6" w16cid:durableId="1338997810">
+  <w:num w:numId="7" w16cid:durableId="716011545">
     <w:abstractNumId w:val="3"/>
+  </w:num>
+  <w:num w:numId="8" w16cid:durableId="1098601692">
+    <w:abstractNumId w:val="1"/>
   </w:num>
 </w:numbering>
 </file>
@@ -2021,9 +2372,9 @@
     <w:basedOn w:val="Normal"/>
     <w:link w:val="MyStyleChar"/>
     <w:qFormat/>
-    <w:rsid w:val="00DF539A"/>
+    <w:rsid w:val="00756D53"/>
     <w:pPr>
-      <w:spacing w:after="0"/>
+      <w:spacing w:after="0" w:line="240" w:lineRule="auto"/>
     </w:pPr>
     <w:rPr>
       <w:color w:val="0000FF"/>
@@ -2035,7 +2386,7 @@
     <w:name w:val="My Style Char"/>
     <w:basedOn w:val="DefaultParagraphFont"/>
     <w:link w:val="MyStyle"/>
-    <w:rsid w:val="00DF539A"/>
+    <w:rsid w:val="00756D53"/>
     <w:rPr>
       <w:color w:val="0000FF"/>
       <w:sz w:val="24"/>
@@ -2188,6 +2539,41 @@
       <w:kern w:val="28"/>
       <w:sz w:val="56"/>
       <w:szCs w:val="56"/>
+    </w:rPr>
+  </w:style>
+  <w:style w:type="paragraph" w:customStyle="1" w:styleId="MySigning">
+    <w:name w:val="My Signing"/>
+    <w:basedOn w:val="Normal"/>
+    <w:link w:val="MySigningChar"/>
+    <w:qFormat/>
+    <w:rsid w:val="00756D53"/>
+    <w:pPr>
+      <w:tabs>
+        <w:tab w:val="left" w:pos="1515"/>
+      </w:tabs>
+      <w:spacing w:after="0" w:line="240" w:lineRule="auto"/>
+    </w:pPr>
+    <w:rPr>
+      <w:rFonts w:ascii="Brush Script MT" w:hAnsi="Brush Script MT" w:cs="Tahoma"/>
+      <w:strike/>
+      <w:color w:val="0000FF"/>
+      <w:sz w:val="20"/>
+      <w:szCs w:val="20"/>
+      <w:lang w:val="en-AU"/>
+    </w:rPr>
+  </w:style>
+  <w:style w:type="character" w:customStyle="1" w:styleId="MySigningChar">
+    <w:name w:val="My Signing Char"/>
+    <w:basedOn w:val="DefaultParagraphFont"/>
+    <w:link w:val="MySigning"/>
+    <w:rsid w:val="00756D53"/>
+    <w:rPr>
+      <w:rFonts w:ascii="Brush Script MT" w:hAnsi="Brush Script MT" w:cs="Tahoma"/>
+      <w:strike/>
+      <w:color w:val="0000FF"/>
+      <w:sz w:val="20"/>
+      <w:szCs w:val="20"/>
+      <w:lang w:val="en-AU"/>
     </w:rPr>
   </w:style>
 </w:styles>

</xml_diff>